<commit_message>
Completed sql report and imported data in powerbi
</commit_message>
<xml_diff>
--- a/SQL Report.docx
+++ b/SQL Report.docx
@@ -83,10 +83,21 @@
           <w:lang w:val="en-US"/>
         </w:rPr>
       </w:pPr>
-      <w:r>
-        <w:rPr>
-          <w:sz w:val="24"/>
-          <w:lang w:val="en-US"/>
+    </w:p>
+    <w:p>
+      <w:pPr>
+        <w:pStyle w:val="ListParagraph"/>
+        <w:ind w:left="1080"/>
+        <w:rPr>
+          <w:sz w:val="24"/>
+          <w:lang w:val="en-US"/>
+        </w:rPr>
+      </w:pPr>
+      <w:r>
+        <w:rPr>
+          <w:noProof/>
+          <w:sz w:val="24"/>
+          <w:lang w:eastAsia="en-IN"/>
         </w:rPr>
         <w:drawing>
           <wp:inline distT="0" distB="0" distL="0" distR="0" wp14:anchorId="27CBD226" wp14:editId="7FFA8A11">
@@ -128,6 +139,16 @@
     <w:p>
       <w:pPr>
         <w:pStyle w:val="ListParagraph"/>
+        <w:ind w:left="1080"/>
+        <w:rPr>
+          <w:sz w:val="24"/>
+          <w:lang w:val="en-US"/>
+        </w:rPr>
+      </w:pPr>
+    </w:p>
+    <w:p>
+      <w:pPr>
+        <w:pStyle w:val="ListParagraph"/>
         <w:numPr>
           <w:ilvl w:val="0"/>
           <w:numId w:val="3"/>
@@ -138,25 +159,33 @@
         </w:rPr>
       </w:pPr>
       <w:r>
-        <w:t>A</w:t>
-      </w:r>
-      <w:r>
-        <w:t>verage Order Value: The average amount spent per order, calculated by dividing the total revenue by the total number of orders.</w:t>
-      </w:r>
-    </w:p>
-    <w:p>
-      <w:pPr>
-        <w:pStyle w:val="ListParagraph"/>
-        <w:ind w:left="1080"/>
-        <w:rPr>
-          <w:sz w:val="24"/>
-          <w:lang w:val="en-US"/>
-        </w:rPr>
-      </w:pPr>
-      <w:r>
-        <w:rPr>
-          <w:sz w:val="24"/>
-          <w:lang w:val="en-US"/>
+        <w:t>Average Order Value: The average amount spent per order, calculated by dividing the total revenue by the total number of orders.</w:t>
+      </w:r>
+    </w:p>
+    <w:p>
+      <w:pPr>
+        <w:pStyle w:val="ListParagraph"/>
+        <w:ind w:left="1080"/>
+        <w:rPr>
+          <w:sz w:val="24"/>
+          <w:lang w:val="en-US"/>
+        </w:rPr>
+      </w:pPr>
+    </w:p>
+    <w:p>
+      <w:pPr>
+        <w:pStyle w:val="ListParagraph"/>
+        <w:ind w:left="1080"/>
+        <w:rPr>
+          <w:sz w:val="24"/>
+          <w:lang w:val="en-US"/>
+        </w:rPr>
+      </w:pPr>
+      <w:r>
+        <w:rPr>
+          <w:noProof/>
+          <w:sz w:val="24"/>
+          <w:lang w:eastAsia="en-IN"/>
         </w:rPr>
         <w:drawing>
           <wp:inline distT="0" distB="0" distL="0" distR="0" wp14:anchorId="5737869C" wp14:editId="7C38A7ED">
@@ -198,6 +227,16 @@
     <w:p>
       <w:pPr>
         <w:pStyle w:val="ListParagraph"/>
+        <w:ind w:left="1080"/>
+        <w:rPr>
+          <w:sz w:val="24"/>
+          <w:lang w:val="en-US"/>
+        </w:rPr>
+      </w:pPr>
+    </w:p>
+    <w:p>
+      <w:pPr>
+        <w:pStyle w:val="ListParagraph"/>
         <w:numPr>
           <w:ilvl w:val="0"/>
           <w:numId w:val="3"/>
@@ -213,16 +252,27 @@
     </w:p>
     <w:p>
       <w:pPr>
-        <w:ind w:left="1080"/>
-        <w:rPr>
-          <w:sz w:val="24"/>
-          <w:lang w:val="en-US"/>
-        </w:rPr>
-      </w:pPr>
-      <w:r>
-        <w:rPr>
-          <w:sz w:val="24"/>
-          <w:lang w:val="en-US"/>
+        <w:pStyle w:val="ListParagraph"/>
+        <w:ind w:left="1080"/>
+        <w:rPr>
+          <w:sz w:val="24"/>
+          <w:lang w:val="en-US"/>
+        </w:rPr>
+      </w:pPr>
+    </w:p>
+    <w:p>
+      <w:pPr>
+        <w:ind w:left="1080"/>
+        <w:rPr>
+          <w:sz w:val="24"/>
+          <w:lang w:val="en-US"/>
+        </w:rPr>
+      </w:pPr>
+      <w:r>
+        <w:rPr>
+          <w:noProof/>
+          <w:sz w:val="24"/>
+          <w:lang w:eastAsia="en-IN"/>
         </w:rPr>
         <w:drawing>
           <wp:inline distT="0" distB="0" distL="0" distR="0" wp14:anchorId="5EDFAAC3" wp14:editId="2F2F751A">
@@ -263,6 +313,15 @@
     </w:p>
     <w:p>
       <w:pPr>
+        <w:ind w:left="1080"/>
+        <w:rPr>
+          <w:sz w:val="24"/>
+          <w:lang w:val="en-US"/>
+        </w:rPr>
+      </w:pPr>
+    </w:p>
+    <w:p>
+      <w:pPr>
         <w:pStyle w:val="ListParagraph"/>
         <w:numPr>
           <w:ilvl w:val="0"/>
@@ -279,16 +338,27 @@
     </w:p>
     <w:p>
       <w:pPr>
-        <w:ind w:left="1080"/>
-        <w:rPr>
-          <w:sz w:val="24"/>
-          <w:lang w:val="en-US"/>
-        </w:rPr>
-      </w:pPr>
-      <w:r>
-        <w:rPr>
-          <w:sz w:val="24"/>
-          <w:lang w:val="en-US"/>
+        <w:pStyle w:val="ListParagraph"/>
+        <w:ind w:left="1080"/>
+        <w:rPr>
+          <w:sz w:val="24"/>
+          <w:lang w:val="en-US"/>
+        </w:rPr>
+      </w:pPr>
+    </w:p>
+    <w:p>
+      <w:pPr>
+        <w:ind w:left="1080"/>
+        <w:rPr>
+          <w:sz w:val="24"/>
+          <w:lang w:val="en-US"/>
+        </w:rPr>
+      </w:pPr>
+      <w:r>
+        <w:rPr>
+          <w:noProof/>
+          <w:sz w:val="24"/>
+          <w:lang w:eastAsia="en-IN"/>
         </w:rPr>
         <w:drawing>
           <wp:inline distT="0" distB="0" distL="0" distR="0" wp14:anchorId="5D2AA6CB" wp14:editId="2B914E6F">
@@ -329,6 +399,42 @@
     </w:p>
     <w:p>
       <w:pPr>
+        <w:ind w:left="1080"/>
+        <w:rPr>
+          <w:sz w:val="24"/>
+          <w:lang w:val="en-US"/>
+        </w:rPr>
+      </w:pPr>
+    </w:p>
+    <w:p>
+      <w:pPr>
+        <w:ind w:left="1080"/>
+        <w:rPr>
+          <w:sz w:val="24"/>
+          <w:lang w:val="en-US"/>
+        </w:rPr>
+      </w:pPr>
+    </w:p>
+    <w:p>
+      <w:pPr>
+        <w:ind w:left="1080"/>
+        <w:rPr>
+          <w:sz w:val="24"/>
+          <w:lang w:val="en-US"/>
+        </w:rPr>
+      </w:pPr>
+    </w:p>
+    <w:p>
+      <w:pPr>
+        <w:ind w:left="1080"/>
+        <w:rPr>
+          <w:sz w:val="24"/>
+          <w:lang w:val="en-US"/>
+        </w:rPr>
+      </w:pPr>
+    </w:p>
+    <w:p>
+      <w:pPr>
         <w:pStyle w:val="ListParagraph"/>
         <w:numPr>
           <w:ilvl w:val="0"/>
@@ -340,21 +446,33 @@
         </w:rPr>
       </w:pPr>
       <w:r>
+        <w:lastRenderedPageBreak/>
         <w:t>Average Pizzas Per Order: The average number of pizzas sold per order, calculated by dividing the total number of pizzas sold by the total number of orders.</w:t>
       </w:r>
     </w:p>
     <w:p>
       <w:pPr>
-        <w:ind w:left="1080"/>
-        <w:rPr>
-          <w:sz w:val="24"/>
-          <w:lang w:val="en-US"/>
-        </w:rPr>
-      </w:pPr>
-      <w:r>
-        <w:rPr>
-          <w:sz w:val="24"/>
-          <w:lang w:val="en-US"/>
+        <w:pStyle w:val="ListParagraph"/>
+        <w:ind w:left="1080"/>
+        <w:rPr>
+          <w:sz w:val="24"/>
+          <w:lang w:val="en-US"/>
+        </w:rPr>
+      </w:pPr>
+    </w:p>
+    <w:p>
+      <w:pPr>
+        <w:ind w:left="1080"/>
+        <w:rPr>
+          <w:sz w:val="24"/>
+          <w:lang w:val="en-US"/>
+        </w:rPr>
+      </w:pPr>
+      <w:r>
+        <w:rPr>
+          <w:noProof/>
+          <w:sz w:val="24"/>
+          <w:lang w:eastAsia="en-IN"/>
         </w:rPr>
         <w:drawing>
           <wp:inline distT="0" distB="0" distL="0" distR="0" wp14:anchorId="02270B9D" wp14:editId="2EF53E9B">
@@ -404,42 +522,6 @@
     </w:p>
     <w:p>
       <w:pPr>
-        <w:ind w:left="1080"/>
-        <w:rPr>
-          <w:sz w:val="24"/>
-          <w:lang w:val="en-US"/>
-        </w:rPr>
-      </w:pPr>
-    </w:p>
-    <w:p>
-      <w:pPr>
-        <w:ind w:left="1080"/>
-        <w:rPr>
-          <w:sz w:val="24"/>
-          <w:lang w:val="en-US"/>
-        </w:rPr>
-      </w:pPr>
-    </w:p>
-    <w:p>
-      <w:pPr>
-        <w:ind w:left="1080"/>
-        <w:rPr>
-          <w:sz w:val="24"/>
-          <w:lang w:val="en-US"/>
-        </w:rPr>
-      </w:pPr>
-    </w:p>
-    <w:p>
-      <w:pPr>
-        <w:ind w:left="1080"/>
-        <w:rPr>
-          <w:sz w:val="24"/>
-          <w:lang w:val="en-US"/>
-        </w:rPr>
-      </w:pPr>
-    </w:p>
-    <w:p>
-      <w:pPr>
         <w:pStyle w:val="ListParagraph"/>
         <w:numPr>
           <w:ilvl w:val="0"/>
@@ -487,12 +569,23 @@
           <w:sz w:val="24"/>
         </w:rPr>
       </w:pPr>
-      <w:r>
-        <w:rPr>
-          <w:sz w:val="24"/>
+    </w:p>
+    <w:p>
+      <w:pPr>
+        <w:pStyle w:val="ListParagraph"/>
+        <w:ind w:left="1080"/>
+        <w:rPr>
+          <w:sz w:val="24"/>
+        </w:rPr>
+      </w:pPr>
+      <w:r>
+        <w:rPr>
+          <w:noProof/>
+          <w:sz w:val="24"/>
+          <w:lang w:eastAsia="en-IN"/>
         </w:rPr>
         <w:drawing>
-          <wp:inline distT="0" distB="0" distL="0" distR="0" wp14:anchorId="6C7999A6" wp14:editId="082EFF69">
+          <wp:inline distT="0" distB="0" distL="0" distR="0" wp14:anchorId="7AAF8668" wp14:editId="3AC44CC1">
             <wp:extent cx="5731510" cy="1882140"/>
             <wp:effectExtent l="0" t="0" r="2540" b="3810"/>
             <wp:docPr id="7" name="Picture 7"/>
@@ -531,6 +624,15 @@
     <w:p>
       <w:pPr>
         <w:pStyle w:val="ListParagraph"/>
+        <w:ind w:left="1080"/>
+        <w:rPr>
+          <w:sz w:val="24"/>
+        </w:rPr>
+      </w:pPr>
+    </w:p>
+    <w:p>
+      <w:pPr>
+        <w:pStyle w:val="ListParagraph"/>
         <w:numPr>
           <w:ilvl w:val="0"/>
           <w:numId w:val="5"/>
@@ -551,12 +653,23 @@
           <w:sz w:val="24"/>
         </w:rPr>
       </w:pPr>
-      <w:r>
-        <w:rPr>
-          <w:sz w:val="24"/>
+    </w:p>
+    <w:p>
+      <w:pPr>
+        <w:pStyle w:val="ListParagraph"/>
+        <w:ind w:left="1080"/>
+        <w:rPr>
+          <w:sz w:val="24"/>
+        </w:rPr>
+      </w:pPr>
+      <w:r>
+        <w:rPr>
+          <w:noProof/>
+          <w:sz w:val="24"/>
+          <w:lang w:eastAsia="en-IN"/>
         </w:rPr>
         <w:drawing>
-          <wp:inline distT="0" distB="0" distL="0" distR="0" wp14:anchorId="6FC09126" wp14:editId="65D8BF6C">
+          <wp:inline distT="0" distB="0" distL="0" distR="0" wp14:anchorId="1D218AA8" wp14:editId="2AD11DDC">
             <wp:extent cx="5731510" cy="2433320"/>
             <wp:effectExtent l="0" t="0" r="2540" b="5080"/>
             <wp:docPr id="8" name="Picture 8"/>
@@ -595,6 +708,51 @@
     <w:p>
       <w:pPr>
         <w:pStyle w:val="ListParagraph"/>
+        <w:ind w:left="1080"/>
+        <w:rPr>
+          <w:sz w:val="24"/>
+        </w:rPr>
+      </w:pPr>
+    </w:p>
+    <w:p>
+      <w:pPr>
+        <w:pStyle w:val="ListParagraph"/>
+        <w:ind w:left="1080"/>
+        <w:rPr>
+          <w:sz w:val="24"/>
+        </w:rPr>
+      </w:pPr>
+    </w:p>
+    <w:p>
+      <w:pPr>
+        <w:pStyle w:val="ListParagraph"/>
+        <w:ind w:left="1080"/>
+        <w:rPr>
+          <w:sz w:val="24"/>
+        </w:rPr>
+      </w:pPr>
+    </w:p>
+    <w:p>
+      <w:pPr>
+        <w:pStyle w:val="ListParagraph"/>
+        <w:ind w:left="1080"/>
+        <w:rPr>
+          <w:sz w:val="24"/>
+        </w:rPr>
+      </w:pPr>
+    </w:p>
+    <w:p>
+      <w:pPr>
+        <w:pStyle w:val="ListParagraph"/>
+        <w:ind w:left="1080"/>
+        <w:rPr>
+          <w:sz w:val="24"/>
+        </w:rPr>
+      </w:pPr>
+    </w:p>
+    <w:p>
+      <w:pPr>
+        <w:pStyle w:val="ListParagraph"/>
         <w:numPr>
           <w:ilvl w:val="0"/>
           <w:numId w:val="5"/>
@@ -604,6 +762,7 @@
         </w:rPr>
       </w:pPr>
       <w:r>
+        <w:lastRenderedPageBreak/>
         <w:t>Percentage of Sales by Pizza Category</w:t>
       </w:r>
     </w:p>
@@ -615,8 +774,58 @@
           <w:sz w:val="24"/>
         </w:rPr>
       </w:pPr>
-      <w:bookmarkStart w:id="0" w:name="_GoBack"/>
-      <w:bookmarkEnd w:id="0"/>
+    </w:p>
+    <w:p>
+      <w:pPr>
+        <w:pStyle w:val="ListParagraph"/>
+        <w:ind w:left="1080"/>
+      </w:pPr>
+      <w:r>
+        <w:rPr>
+          <w:sz w:val="24"/>
+        </w:rPr>
+        <w:drawing>
+          <wp:inline distT="0" distB="0" distL="0" distR="0" wp14:anchorId="4A32AE42" wp14:editId="1553E8BB">
+            <wp:extent cx="5731510" cy="1451610"/>
+            <wp:effectExtent l="0" t="0" r="2540" b="0"/>
+            <wp:docPr id="2" name="Picture 2"/>
+            <wp:cNvGraphicFramePr>
+              <a:graphicFrameLocks xmlns:a="http://schemas.openxmlformats.org/drawingml/2006/main" noChangeAspect="1"/>
+            </wp:cNvGraphicFramePr>
+            <a:graphic xmlns:a="http://schemas.openxmlformats.org/drawingml/2006/main">
+              <a:graphicData uri="http://schemas.openxmlformats.org/drawingml/2006/picture">
+                <pic:pic xmlns:pic="http://schemas.openxmlformats.org/drawingml/2006/picture">
+                  <pic:nvPicPr>
+                    <pic:cNvPr id="1" name=""/>
+                    <pic:cNvPicPr/>
+                  </pic:nvPicPr>
+                  <pic:blipFill>
+                    <a:blip r:embed="rId12"/>
+                    <a:stretch>
+                      <a:fillRect/>
+                    </a:stretch>
+                  </pic:blipFill>
+                  <pic:spPr>
+                    <a:xfrm>
+                      <a:off x="0" y="0"/>
+                      <a:ext cx="5731510" cy="1451610"/>
+                    </a:xfrm>
+                    <a:prstGeom prst="rect">
+                      <a:avLst/>
+                    </a:prstGeom>
+                  </pic:spPr>
+                </pic:pic>
+              </a:graphicData>
+            </a:graphic>
+          </wp:inline>
+        </w:drawing>
+      </w:r>
+    </w:p>
+    <w:p>
+      <w:pPr>
+        <w:pStyle w:val="ListParagraph"/>
+        <w:ind w:left="1080"/>
+      </w:pPr>
     </w:p>
     <w:p>
       <w:pPr>
@@ -636,6 +845,73 @@
     <w:p>
       <w:pPr>
         <w:pStyle w:val="ListParagraph"/>
+        <w:ind w:left="1080"/>
+        <w:rPr>
+          <w:sz w:val="24"/>
+        </w:rPr>
+      </w:pPr>
+    </w:p>
+    <w:p>
+      <w:pPr>
+        <w:pStyle w:val="ListParagraph"/>
+        <w:ind w:left="1080"/>
+        <w:rPr>
+          <w:sz w:val="24"/>
+        </w:rPr>
+      </w:pPr>
+      <w:r>
+        <w:rPr>
+          <w:sz w:val="24"/>
+        </w:rPr>
+        <w:drawing>
+          <wp:inline distT="0" distB="0" distL="0" distR="0" wp14:anchorId="6BD02644" wp14:editId="2B58EC06">
+            <wp:extent cx="5731510" cy="1618615"/>
+            <wp:effectExtent l="0" t="0" r="2540" b="635"/>
+            <wp:docPr id="9" name="Picture 9"/>
+            <wp:cNvGraphicFramePr>
+              <a:graphicFrameLocks xmlns:a="http://schemas.openxmlformats.org/drawingml/2006/main" noChangeAspect="1"/>
+            </wp:cNvGraphicFramePr>
+            <a:graphic xmlns:a="http://schemas.openxmlformats.org/drawingml/2006/main">
+              <a:graphicData uri="http://schemas.openxmlformats.org/drawingml/2006/picture">
+                <pic:pic xmlns:pic="http://schemas.openxmlformats.org/drawingml/2006/picture">
+                  <pic:nvPicPr>
+                    <pic:cNvPr id="1" name=""/>
+                    <pic:cNvPicPr/>
+                  </pic:nvPicPr>
+                  <pic:blipFill>
+                    <a:blip r:embed="rId13"/>
+                    <a:stretch>
+                      <a:fillRect/>
+                    </a:stretch>
+                  </pic:blipFill>
+                  <pic:spPr>
+                    <a:xfrm>
+                      <a:off x="0" y="0"/>
+                      <a:ext cx="5731510" cy="1618615"/>
+                    </a:xfrm>
+                    <a:prstGeom prst="rect">
+                      <a:avLst/>
+                    </a:prstGeom>
+                  </pic:spPr>
+                </pic:pic>
+              </a:graphicData>
+            </a:graphic>
+          </wp:inline>
+        </w:drawing>
+      </w:r>
+    </w:p>
+    <w:p>
+      <w:pPr>
+        <w:pStyle w:val="ListParagraph"/>
+        <w:ind w:left="1080"/>
+        <w:rPr>
+          <w:sz w:val="24"/>
+        </w:rPr>
+      </w:pPr>
+    </w:p>
+    <w:p>
+      <w:pPr>
+        <w:pStyle w:val="ListParagraph"/>
         <w:numPr>
           <w:ilvl w:val="0"/>
           <w:numId w:val="5"/>
@@ -651,6 +927,64 @@
     <w:p>
       <w:pPr>
         <w:pStyle w:val="ListParagraph"/>
+        <w:ind w:left="1080"/>
+      </w:pPr>
+    </w:p>
+    <w:p>
+      <w:pPr>
+        <w:pStyle w:val="ListParagraph"/>
+        <w:ind w:left="1080"/>
+      </w:pPr>
+      <w:r>
+        <w:drawing>
+          <wp:inline distT="0" distB="0" distL="0" distR="0" wp14:anchorId="0B9F3E27" wp14:editId="132DAD7C">
+            <wp:extent cx="3282950" cy="1711310"/>
+            <wp:effectExtent l="0" t="0" r="0" b="3810"/>
+            <wp:docPr id="10" name="Picture 10"/>
+            <wp:cNvGraphicFramePr>
+              <a:graphicFrameLocks xmlns:a="http://schemas.openxmlformats.org/drawingml/2006/main" noChangeAspect="1"/>
+            </wp:cNvGraphicFramePr>
+            <a:graphic xmlns:a="http://schemas.openxmlformats.org/drawingml/2006/main">
+              <a:graphicData uri="http://schemas.openxmlformats.org/drawingml/2006/picture">
+                <pic:pic xmlns:pic="http://schemas.openxmlformats.org/drawingml/2006/picture">
+                  <pic:nvPicPr>
+                    <pic:cNvPr id="1" name=""/>
+                    <pic:cNvPicPr/>
+                  </pic:nvPicPr>
+                  <pic:blipFill>
+                    <a:blip r:embed="rId14"/>
+                    <a:stretch>
+                      <a:fillRect/>
+                    </a:stretch>
+                  </pic:blipFill>
+                  <pic:spPr>
+                    <a:xfrm>
+                      <a:off x="0" y="0"/>
+                      <a:ext cx="3337935" cy="1739972"/>
+                    </a:xfrm>
+                    <a:prstGeom prst="rect">
+                      <a:avLst/>
+                    </a:prstGeom>
+                  </pic:spPr>
+                </pic:pic>
+              </a:graphicData>
+            </a:graphic>
+          </wp:inline>
+        </w:drawing>
+      </w:r>
+    </w:p>
+    <w:p>
+      <w:pPr>
+        <w:pStyle w:val="ListParagraph"/>
+        <w:ind w:left="1080"/>
+        <w:rPr>
+          <w:sz w:val="24"/>
+        </w:rPr>
+      </w:pPr>
+    </w:p>
+    <w:p>
+      <w:pPr>
+        <w:pStyle w:val="ListParagraph"/>
         <w:numPr>
           <w:ilvl w:val="0"/>
           <w:numId w:val="5"/>
@@ -665,6 +999,56 @@
     </w:p>
     <w:p>
       <w:pPr>
+        <w:ind w:left="720"/>
+      </w:pPr>
+    </w:p>
+    <w:p>
+      <w:pPr>
+        <w:pStyle w:val="ListParagraph"/>
+        <w:ind w:left="1080"/>
+      </w:pPr>
+      <w:r>
+        <w:drawing>
+          <wp:inline distT="0" distB="0" distL="0" distR="0" wp14:anchorId="3BAFF422" wp14:editId="6AA8DBF5">
+            <wp:extent cx="2670271" cy="1682750"/>
+            <wp:effectExtent l="0" t="0" r="0" b="0"/>
+            <wp:docPr id="13" name="Picture 13"/>
+            <wp:cNvGraphicFramePr>
+              <a:graphicFrameLocks xmlns:a="http://schemas.openxmlformats.org/drawingml/2006/main" noChangeAspect="1"/>
+            </wp:cNvGraphicFramePr>
+            <a:graphic xmlns:a="http://schemas.openxmlformats.org/drawingml/2006/main">
+              <a:graphicData uri="http://schemas.openxmlformats.org/drawingml/2006/picture">
+                <pic:pic xmlns:pic="http://schemas.openxmlformats.org/drawingml/2006/picture">
+                  <pic:nvPicPr>
+                    <pic:cNvPr id="1" name=""/>
+                    <pic:cNvPicPr/>
+                  </pic:nvPicPr>
+                  <pic:blipFill>
+                    <a:blip r:embed="rId15"/>
+                    <a:stretch>
+                      <a:fillRect/>
+                    </a:stretch>
+                  </pic:blipFill>
+                  <pic:spPr>
+                    <a:xfrm>
+                      <a:off x="0" y="0"/>
+                      <a:ext cx="2692496" cy="1696756"/>
+                    </a:xfrm>
+                    <a:prstGeom prst="rect">
+                      <a:avLst/>
+                    </a:prstGeom>
+                  </pic:spPr>
+                </pic:pic>
+              </a:graphicData>
+            </a:graphic>
+          </wp:inline>
+        </w:drawing>
+      </w:r>
+      <w:bookmarkStart w:id="0" w:name="_GoBack"/>
+      <w:bookmarkEnd w:id="0"/>
+    </w:p>
+    <w:p>
+      <w:pPr>
         <w:pStyle w:val="ListParagraph"/>
         <w:numPr>
           <w:ilvl w:val="0"/>
@@ -675,17 +1059,64 @@
         </w:rPr>
       </w:pPr>
       <w:r>
+        <w:lastRenderedPageBreak/>
         <w:t>Bottom 5 Best Sellers by Revenue</w:t>
       </w:r>
     </w:p>
     <w:p>
       <w:pPr>
         <w:pStyle w:val="ListParagraph"/>
-        <w:rPr>
-          <w:sz w:val="24"/>
-          <w:lang w:val="en-US"/>
-        </w:rPr>
-      </w:pPr>
+        <w:ind w:left="1080"/>
+      </w:pPr>
+    </w:p>
+    <w:p>
+      <w:pPr>
+        <w:pStyle w:val="ListParagraph"/>
+        <w:ind w:left="1080"/>
+        <w:rPr>
+          <w:sz w:val="24"/>
+        </w:rPr>
+      </w:pPr>
+      <w:r>
+        <w:rPr>
+          <w:sz w:val="24"/>
+        </w:rPr>
+        <w:drawing>
+          <wp:inline distT="0" distB="0" distL="0" distR="0" wp14:anchorId="74D12585" wp14:editId="525DAD74">
+            <wp:extent cx="2895600" cy="1946459"/>
+            <wp:effectExtent l="0" t="0" r="0" b="0"/>
+            <wp:docPr id="12" name="Picture 12"/>
+            <wp:cNvGraphicFramePr>
+              <a:graphicFrameLocks xmlns:a="http://schemas.openxmlformats.org/drawingml/2006/main" noChangeAspect="1"/>
+            </wp:cNvGraphicFramePr>
+            <a:graphic xmlns:a="http://schemas.openxmlformats.org/drawingml/2006/main">
+              <a:graphicData uri="http://schemas.openxmlformats.org/drawingml/2006/picture">
+                <pic:pic xmlns:pic="http://schemas.openxmlformats.org/drawingml/2006/picture">
+                  <pic:nvPicPr>
+                    <pic:cNvPr id="1" name=""/>
+                    <pic:cNvPicPr/>
+                  </pic:nvPicPr>
+                  <pic:blipFill>
+                    <a:blip r:embed="rId16"/>
+                    <a:stretch>
+                      <a:fillRect/>
+                    </a:stretch>
+                  </pic:blipFill>
+                  <pic:spPr>
+                    <a:xfrm>
+                      <a:off x="0" y="0"/>
+                      <a:ext cx="2910372" cy="1956389"/>
+                    </a:xfrm>
+                    <a:prstGeom prst="rect">
+                      <a:avLst/>
+                    </a:prstGeom>
+                  </pic:spPr>
+                </pic:pic>
+              </a:graphicData>
+            </a:graphic>
+          </wp:inline>
+        </w:drawing>
+      </w:r>
     </w:p>
     <w:sectPr>
       <w:pgSz w:w="11906" w:h="16838"/>

</xml_diff>